<commit_message>
code corrections and improvements
</commit_message>
<xml_diff>
--- a/_ETL-Projektdokumentation_Andreoli-R_Kaeser-M.docx
+++ b/_ETL-Projektdokumentation_Andreoli-R_Kaeser-M.docx
@@ -9,6 +9,13 @@
           <w:szCs w:val="32"/>
         </w:rPr>
       </w:pPr>
+      <w:r>
+        <w:rPr>
+          <w:sz w:val="32"/>
+          <w:szCs w:val="32"/>
+        </w:rPr>
+        <w:t>test</w:t>
+      </w:r>
     </w:p>
     <w:p>
       <w:pPr>
@@ -27,7 +34,6 @@
           <w:lang w:val="en-GB"/>
         </w:rPr>
       </w:pPr>
-      <w:proofErr w:type="spellStart"/>
       <w:r>
         <w:rPr>
           <w:sz w:val="24"/>
@@ -36,25 +42,14 @@
         </w:rPr>
         <w:t>Semesterarbeit</w:t>
       </w:r>
-      <w:proofErr w:type="spellEnd"/>
       <w:r>
         <w:rPr>
           <w:sz w:val="24"/>
           <w:szCs w:val="24"/>
           <w:lang w:val="en-GB"/>
         </w:rPr>
-        <w:t xml:space="preserve"> des </w:t>
-      </w:r>
-      <w:proofErr w:type="spellStart"/>
-      <w:r>
-        <w:rPr>
-          <w:sz w:val="24"/>
-          <w:szCs w:val="24"/>
-          <w:lang w:val="en-GB"/>
-        </w:rPr>
-        <w:t>Moduls</w:t>
-      </w:r>
-      <w:proofErr w:type="spellEnd"/>
+        <w:t xml:space="preserve"> des Moduls</w:t>
+      </w:r>
       <w:r>
         <w:rPr>
           <w:sz w:val="36"/>
@@ -258,13 +253,8 @@
       <w:r>
         <w:tab/>
       </w:r>
-      <w:proofErr w:type="spellStart"/>
-      <w:r>
-        <w:t>MSc</w:t>
-      </w:r>
-      <w:proofErr w:type="spellEnd"/>
-      <w:r>
-        <w:t xml:space="preserve"> </w:t>
+      <w:r>
+        <w:t xml:space="preserve">MSc </w:t>
       </w:r>
       <w:r>
         <w:t>Applied Information and Data Science</w:t>
@@ -299,21 +289,13 @@
         <w:t>é</w:t>
       </w:r>
       <w:r>
-        <w:t xml:space="preserve">gis </w:t>
-      </w:r>
-      <w:proofErr w:type="spellStart"/>
-      <w:r>
-        <w:t>Andr</w:t>
+        <w:t>gis Andr</w:t>
       </w:r>
       <w:r>
         <w:t>é</w:t>
       </w:r>
       <w:r>
-        <w:t>oli</w:t>
-      </w:r>
-      <w:proofErr w:type="spellEnd"/>
-      <w:r>
-        <w:t xml:space="preserve">, </w:t>
+        <w:t xml:space="preserve">oli, </w:t>
       </w:r>
       <w:r>
         <w:t>Micha Käser</w:t>
@@ -454,7 +436,7 @@
             <w:rPr>
               <w:rFonts w:eastAsiaTheme="minorEastAsia"/>
               <w:noProof/>
-              <w:lang w:val="en-CH" w:eastAsia="en-CH"/>
+              <w:lang/>
             </w:rPr>
           </w:pPr>
           <w:r>
@@ -478,7 +460,7 @@
               <w:rPr>
                 <w:rFonts w:eastAsiaTheme="minorEastAsia"/>
                 <w:noProof/>
-                <w:lang w:val="en-CH" w:eastAsia="en-CH"/>
+                <w:lang/>
               </w:rPr>
               <w:tab/>
             </w:r>
@@ -545,7 +527,7 @@
             <w:rPr>
               <w:rFonts w:eastAsiaTheme="minorEastAsia"/>
               <w:noProof/>
-              <w:lang w:val="en-CH" w:eastAsia="en-CH"/>
+              <w:lang/>
             </w:rPr>
           </w:pPr>
           <w:hyperlink w:anchor="_Toc71039713" w:history="1">
@@ -560,7 +542,7 @@
               <w:rPr>
                 <w:rFonts w:eastAsiaTheme="minorEastAsia"/>
                 <w:noProof/>
-                <w:lang w:val="en-CH" w:eastAsia="en-CH"/>
+                <w:lang/>
               </w:rPr>
               <w:tab/>
             </w:r>
@@ -627,7 +609,7 @@
             <w:rPr>
               <w:rFonts w:eastAsiaTheme="minorEastAsia"/>
               <w:noProof/>
-              <w:lang w:val="en-CH" w:eastAsia="en-CH"/>
+              <w:lang/>
             </w:rPr>
           </w:pPr>
           <w:hyperlink w:anchor="_Toc71039714" w:history="1">
@@ -642,7 +624,7 @@
               <w:rPr>
                 <w:rFonts w:eastAsiaTheme="minorEastAsia"/>
                 <w:noProof/>
-                <w:lang w:val="en-CH" w:eastAsia="en-CH"/>
+                <w:lang/>
               </w:rPr>
               <w:tab/>
             </w:r>
@@ -709,7 +691,7 @@
             <w:rPr>
               <w:rFonts w:eastAsiaTheme="minorEastAsia"/>
               <w:noProof/>
-              <w:lang w:val="en-CH" w:eastAsia="en-CH"/>
+              <w:lang/>
             </w:rPr>
           </w:pPr>
           <w:hyperlink w:anchor="_Toc71039715" w:history="1">
@@ -724,7 +706,7 @@
               <w:rPr>
                 <w:rFonts w:eastAsiaTheme="minorEastAsia"/>
                 <w:noProof/>
-                <w:lang w:val="en-CH" w:eastAsia="en-CH"/>
+                <w:lang/>
               </w:rPr>
               <w:tab/>
             </w:r>
@@ -791,7 +773,7 @@
             <w:rPr>
               <w:rFonts w:eastAsiaTheme="minorEastAsia"/>
               <w:noProof/>
-              <w:lang w:val="en-CH" w:eastAsia="en-CH"/>
+              <w:lang/>
             </w:rPr>
           </w:pPr>
           <w:hyperlink w:anchor="_Toc71039716" w:history="1">
@@ -806,7 +788,7 @@
               <w:rPr>
                 <w:rFonts w:eastAsiaTheme="minorEastAsia"/>
                 <w:noProof/>
-                <w:lang w:val="en-CH" w:eastAsia="en-CH"/>
+                <w:lang/>
               </w:rPr>
               <w:tab/>
             </w:r>
@@ -873,7 +855,7 @@
             <w:rPr>
               <w:rFonts w:eastAsiaTheme="minorEastAsia"/>
               <w:noProof/>
-              <w:lang w:val="en-CH" w:eastAsia="en-CH"/>
+              <w:lang/>
             </w:rPr>
           </w:pPr>
           <w:hyperlink w:anchor="_Toc71039717" w:history="1">
@@ -888,7 +870,7 @@
               <w:rPr>
                 <w:rFonts w:eastAsiaTheme="minorEastAsia"/>
                 <w:noProof/>
-                <w:lang w:val="en-CH" w:eastAsia="en-CH"/>
+                <w:lang/>
               </w:rPr>
               <w:tab/>
             </w:r>
@@ -1051,11 +1033,7 @@
         <w:t>é</w:t>
       </w:r>
       <w:r>
-        <w:t xml:space="preserve">gis </w:t>
-      </w:r>
-      <w:proofErr w:type="spellStart"/>
-      <w:r>
-        <w:t>Andr</w:t>
+        <w:t>gis Andr</w:t>
       </w:r>
       <w:r>
         <w:t>é</w:t>
@@ -1063,7 +1041,6 @@
       <w:r>
         <w:t>oli</w:t>
       </w:r>
-      <w:proofErr w:type="spellEnd"/>
       <w:r>
         <w:t xml:space="preserve"> und Micha Käser das Projekt nun zu zweit um.</w:t>
       </w:r>
@@ -1215,9 +1192,9 @@
       </w:tblPr>
       <w:tblGrid>
         <w:gridCol w:w="526"/>
-        <w:gridCol w:w="2922"/>
-        <w:gridCol w:w="2384"/>
-        <w:gridCol w:w="3184"/>
+        <w:gridCol w:w="2883"/>
+        <w:gridCol w:w="2362"/>
+        <w:gridCol w:w="3245"/>
       </w:tblGrid>
       <w:tr>
         <w:tc>
@@ -2141,13 +2118,8 @@
             </w:tcBorders>
           </w:tcPr>
           <w:p>
-            <w:proofErr w:type="spellStart"/>
-            <w:r>
-              <w:t>Slack</w:t>
-            </w:r>
-            <w:proofErr w:type="spellEnd"/>
-            <w:r>
-              <w:t>, Zoom</w:t>
+            <w:r>
+              <w:t>Slack, Zoom</w:t>
             </w:r>
           </w:p>
         </w:tc>
@@ -2198,41 +2170,19 @@
               <w:rPr>
                 <w:lang w:val="de-DE"/>
               </w:rPr>
-              <w:t xml:space="preserve">), </w:t>
-            </w:r>
-            <w:proofErr w:type="spellStart"/>
+              <w:t xml:space="preserve">), PyCharm, </w:t>
+            </w:r>
             <w:r>
               <w:rPr>
                 <w:lang w:val="de-DE"/>
               </w:rPr>
-              <w:t>PyCharm</w:t>
-            </w:r>
-            <w:proofErr w:type="spellEnd"/>
+              <w:t>m</w:t>
+            </w:r>
             <w:r>
               <w:rPr>
                 <w:lang w:val="de-DE"/>
               </w:rPr>
-              <w:t xml:space="preserve">, </w:t>
-            </w:r>
-            <w:proofErr w:type="spellStart"/>
-            <w:r>
-              <w:rPr>
-                <w:lang w:val="de-DE"/>
-              </w:rPr>
-              <w:t>m</w:t>
-            </w:r>
-            <w:r>
-              <w:rPr>
-                <w:lang w:val="de-DE"/>
-              </w:rPr>
-              <w:t>ariaDB</w:t>
-            </w:r>
-            <w:proofErr w:type="spellEnd"/>
-            <w:r>
-              <w:rPr>
-                <w:lang w:val="de-DE"/>
-              </w:rPr>
-              <w:t xml:space="preserve">, </w:t>
+              <w:t xml:space="preserve">ariaDB, </w:t>
             </w:r>
             <w:r>
               <w:rPr>
@@ -2306,14 +2256,12 @@
             </w:tcBorders>
           </w:tcPr>
           <w:p>
-            <w:proofErr w:type="spellStart"/>
             <w:r>
               <w:rPr>
                 <w:lang w:val="en-GB"/>
               </w:rPr>
               <w:t>Lucidchart</w:t>
             </w:r>
-            <w:proofErr w:type="spellEnd"/>
           </w:p>
         </w:tc>
       </w:tr>
@@ -2396,31 +2344,7 @@
         <w:jc w:val="both"/>
       </w:pPr>
       <w:r>
-        <w:t xml:space="preserve">Im nächsten Schritt werden diese Verunreinigungen mit </w:t>
-      </w:r>
-      <w:proofErr w:type="spellStart"/>
-      <w:r>
-        <w:t>PyCharm</w:t>
-      </w:r>
-      <w:proofErr w:type="spellEnd"/>
-      <w:r>
-        <w:t xml:space="preserve"> korrigiert bzw. bereinigt. Die sauberen Tabellen werden </w:t>
-      </w:r>
-      <w:proofErr w:type="spellStart"/>
-      <w:r>
-        <w:t>gemerged</w:t>
-      </w:r>
-      <w:proofErr w:type="spellEnd"/>
-      <w:r>
-        <w:t xml:space="preserve"> und die Fragestellungen in </w:t>
-      </w:r>
-      <w:proofErr w:type="spellStart"/>
-      <w:r>
-        <w:t>PyCharm</w:t>
-      </w:r>
-      <w:proofErr w:type="spellEnd"/>
-      <w:r>
-        <w:t xml:space="preserve"> ausgewertet und ausgerechnet. </w:t>
+        <w:t xml:space="preserve">Im nächsten Schritt werden diese Verunreinigungen mit PyCharm korrigiert bzw. bereinigt. Die sauberen Tabellen werden gemerged und die Fragestellungen in PyCharm ausgewertet und ausgerechnet. </w:t>
       </w:r>
       <w:r>
         <w:t>Zusätzlich</w:t>
@@ -2432,15 +2356,7 @@
         <w:t xml:space="preserve"> sauberen</w:t>
       </w:r>
       <w:r>
-        <w:t xml:space="preserve"> Datasets in eine </w:t>
-      </w:r>
-      <w:proofErr w:type="spellStart"/>
-      <w:r>
-        <w:t>mariaDB</w:t>
-      </w:r>
-      <w:proofErr w:type="spellEnd"/>
-      <w:r>
-        <w:t>-Datenbank eingelesen werden.</w:t>
+        <w:t xml:space="preserve"> Datasets in eine mariaDB-Datenbank eingelesen werden.</w:t>
       </w:r>
     </w:p>
     <w:p>
@@ -2561,11 +2477,7 @@
               <w:t>é</w:t>
             </w:r>
             <w:r>
-              <w:t xml:space="preserve">gis </w:t>
-            </w:r>
-            <w:proofErr w:type="spellStart"/>
-            <w:r>
-              <w:t>Andr</w:t>
+              <w:t>gis Andr</w:t>
             </w:r>
             <w:r>
               <w:t>é</w:t>
@@ -2573,7 +2485,6 @@
             <w:r>
               <w:t>oli</w:t>
             </w:r>
-            <w:proofErr w:type="spellEnd"/>
           </w:p>
         </w:tc>
         <w:tc>
@@ -2598,13 +2509,8 @@
           </w:tcPr>
           <w:p>
             <w:r>
-              <w:t xml:space="preserve">Datenquelle </w:t>
-            </w:r>
-            <w:proofErr w:type="spellStart"/>
-            <w:r>
-              <w:t>scrapen</w:t>
-            </w:r>
-            <w:proofErr w:type="spellEnd"/>
+              <w:t>Datenquelle scrapen</w:t>
+            </w:r>
             <w:r>
               <w:t xml:space="preserve"> (B1, C1), CSV exportieren (A1) </w:t>
             </w:r>
@@ -2648,15 +2554,7 @@
           </w:tcPr>
           <w:p>
             <w:r>
-              <w:t xml:space="preserve">Datenquelle </w:t>
-            </w:r>
-            <w:proofErr w:type="spellStart"/>
-            <w:r>
-              <w:t>scrapen</w:t>
-            </w:r>
-            <w:proofErr w:type="spellEnd"/>
-            <w:r>
-              <w:t xml:space="preserve"> </w:t>
+              <w:t xml:space="preserve">Datenquelle scrapen </w:t>
             </w:r>
             <w:r>
               <w:t xml:space="preserve">(B2, B3) </w:t>
@@ -2705,31 +2603,10 @@
           </w:tcPr>
           <w:p>
             <w:r>
-              <w:t xml:space="preserve">Daten </w:t>
-            </w:r>
-            <w:proofErr w:type="spellStart"/>
-            <w:r>
-              <w:t>mergen</w:t>
-            </w:r>
-            <w:proofErr w:type="spellEnd"/>
-            <w:r>
-              <w:t xml:space="preserve">, </w:t>
-            </w:r>
-            <w:proofErr w:type="spellStart"/>
-            <w:r>
-              <w:t>joinen</w:t>
-            </w:r>
-            <w:proofErr w:type="spellEnd"/>
-            <w:r>
-              <w:t xml:space="preserve"> und gruppieren. Fragestellungen beantworten. Danach </w:t>
-            </w:r>
-            <w:proofErr w:type="spellStart"/>
-            <w:r>
-              <w:t>mariaDB</w:t>
-            </w:r>
-            <w:proofErr w:type="spellEnd"/>
-            <w:r>
-              <w:t xml:space="preserve"> aufsetzen und bereinigte Datasets einlesen</w:t>
+              <w:t xml:space="preserve">Daten mergen, joinen und gruppieren. Fragestellungen beantworten. Danach </w:t>
+            </w:r>
+            <w:r>
+              <w:t>mariaDB aufsetzen und bereinigte Datasets einlesen</w:t>
             </w:r>
           </w:p>
         </w:tc>
@@ -4486,7 +4363,7 @@
         <w:rFonts w:asciiTheme="minorHAnsi" w:eastAsiaTheme="minorHAnsi" w:hAnsiTheme="minorHAnsi" w:cstheme="minorBidi"/>
         <w:sz w:val="22"/>
         <w:szCs w:val="22"/>
-        <w:lang w:val="en-CH" w:eastAsia="en-US" w:bidi="ar-SA"/>
+        <w:lang w:eastAsia="en-US" w:bidi="ar-SA"/>
       </w:rPr>
     </w:rPrDefault>
     <w:pPrDefault>

</xml_diff>